<commit_message>
template.xml has been cleared to look more likely a template now, but error occurs when it opens by uppaal for a lack of some assignment.
</commit_message>
<xml_diff>
--- a/documents/uppaal-front-end.docx
+++ b/documents/uppaal-front-end.docx
@@ -1428,22 +1428,6 @@
       <w:r>
         <w:t>Function Module:</w:t>
       </w:r>
-    </w:p>
-    <w:p>
-      <w:pPr>
-        <w:pStyle w:val="a4"/>
-        <w:numPr>
-          <w:ilvl w:val="0"/>
-          <w:numId w:val="1"/>
-        </w:numPr>
-        <w:ind w:firstLineChars="0"/>
-        <w:rPr>
-          <w:rFonts w:hint="eastAsia"/>
-        </w:rPr>
-      </w:pPr>
-      <w:r>
-        <w:t>GUI &amp; input information collecting function</w:t>
-      </w:r>
       <w:bookmarkStart w:id="0" w:name="_GoBack"/>
       <w:bookmarkEnd w:id="0"/>
     </w:p>
@@ -1457,7 +1441,7 @@
         <w:ind w:firstLineChars="0"/>
       </w:pPr>
       <w:r>
-        <w:t>model generator</w:t>
+        <w:t>GUI &amp; input information collecting function</w:t>
       </w:r>
     </w:p>
     <w:p>
@@ -1470,36 +1454,7 @@
         <w:ind w:firstLineChars="0"/>
       </w:pPr>
       <w:r>
-        <w:rPr>
-          <w:rFonts w:hint="eastAsia"/>
-        </w:rPr>
-        <w:t xml:space="preserve">control </w:t>
-      </w:r>
-      <w:proofErr w:type="spellStart"/>
-      <w:r>
-        <w:rPr>
-          <w:rFonts w:hint="eastAsia"/>
-        </w:rPr>
-        <w:t>uppaal</w:t>
-      </w:r>
-      <w:proofErr w:type="spellEnd"/>
-      <w:r>
-        <w:rPr>
-          <w:rFonts w:hint="eastAsia"/>
-        </w:rPr>
-        <w:t xml:space="preserve"> to execute </w:t>
-      </w:r>
-      <w:r>
-        <w:t xml:space="preserve">in command line way </w:t>
-      </w:r>
-      <w:r>
-        <w:rPr>
-          <w:rFonts w:hint="eastAsia"/>
-        </w:rPr>
-        <w:t xml:space="preserve">and </w:t>
-      </w:r>
-      <w:r>
-        <w:t>save result into result file</w:t>
+        <w:t>model generator</w:t>
       </w:r>
     </w:p>
     <w:p>
@@ -1512,6 +1467,48 @@
         <w:ind w:firstLineChars="0"/>
       </w:pPr>
       <w:r>
+        <w:rPr>
+          <w:rFonts w:hint="eastAsia"/>
+        </w:rPr>
+        <w:t xml:space="preserve">control </w:t>
+      </w:r>
+      <w:proofErr w:type="spellStart"/>
+      <w:r>
+        <w:rPr>
+          <w:rFonts w:hint="eastAsia"/>
+        </w:rPr>
+        <w:t>uppaal</w:t>
+      </w:r>
+      <w:proofErr w:type="spellEnd"/>
+      <w:r>
+        <w:rPr>
+          <w:rFonts w:hint="eastAsia"/>
+        </w:rPr>
+        <w:t xml:space="preserve"> to execute </w:t>
+      </w:r>
+      <w:r>
+        <w:t xml:space="preserve">in command line way </w:t>
+      </w:r>
+      <w:r>
+        <w:rPr>
+          <w:rFonts w:hint="eastAsia"/>
+        </w:rPr>
+        <w:t xml:space="preserve">and </w:t>
+      </w:r>
+      <w:r>
+        <w:t>save result into result file</w:t>
+      </w:r>
+    </w:p>
+    <w:p>
+      <w:pPr>
+        <w:pStyle w:val="a4"/>
+        <w:numPr>
+          <w:ilvl w:val="0"/>
+          <w:numId w:val="1"/>
+        </w:numPr>
+        <w:ind w:firstLineChars="0"/>
+      </w:pPr>
+      <w:r>
         <w:t>explain result : satisfied or unsatisfied(show counterexample trace)</w:t>
       </w:r>
     </w:p>
@@ -1539,11 +1536,8 @@
       </w:r>
     </w:p>
     <w:p>
-      <w:pPr>
-        <w:rPr>
-          <w:rFonts w:hint="eastAsia"/>
-        </w:rPr>
-      </w:pPr>
+      <w:bookmarkStart w:id="1" w:name="OLE_LINK1"/>
+      <w:bookmarkStart w:id="2" w:name="OLE_LINK2"/>
       <w:r>
         <w:rPr>
           <w:b/>
@@ -1555,11 +1549,6 @@
       </w:r>
     </w:p>
     <w:p>
-      <w:pPr>
-        <w:rPr>
-          <w:rFonts w:hint="eastAsia"/>
-        </w:rPr>
-      </w:pPr>
       <w:r>
         <w:rPr>
           <w:b/>
@@ -1623,14 +1612,10 @@
         <w:t xml:space="preserve"> Schedule?</w:t>
       </w:r>
     </w:p>
+    <w:bookmarkEnd w:id="1"/>
+    <w:bookmarkEnd w:id="2"/>
     <w:p/>
-    <w:p>
-      <w:pPr>
-        <w:rPr>
-          <w:rFonts w:hint="eastAsia"/>
-        </w:rPr>
-      </w:pPr>
-    </w:p>
+    <w:p/>
     <w:sectPr>
       <w:pgSz w:w="11906" w:h="16838"/>
       <w:pgMar w:top="1440" w:right="1800" w:bottom="1440" w:left="1800" w:header="851" w:footer="992" w:gutter="0"/>
@@ -2228,6 +2213,7 @@
   <w:style w:type="character" w:default="1" w:styleId="a0">
     <w:name w:val="Default Paragraph Font"/>
     <w:uiPriority w:val="1"/>
+    <w:semiHidden/>
     <w:unhideWhenUsed/>
   </w:style>
   <w:style w:type="table" w:default="1" w:styleId="a1">
@@ -2563,7 +2549,7 @@
 </file>
 
 <file path=customXml/itemProps1.xml><?xml version="1.0" encoding="utf-8"?>
-<ds:datastoreItem xmlns:ds="http://schemas.openxmlformats.org/officeDocument/2006/customXml" ds:itemID="{3DBDCEEB-CBBE-40ED-B9D3-E71C8135CDD0}">
+<ds:datastoreItem xmlns:ds="http://schemas.openxmlformats.org/officeDocument/2006/customXml" ds:itemID="{7FC0A859-B69B-43D1-9B8F-9CF137AC0146}">
   <ds:schemaRefs>
     <ds:schemaRef ds:uri="http://schemas.openxmlformats.org/officeDocument/2006/bibliography"/>
   </ds:schemaRefs>

</xml_diff>